<commit_message>
TFS 10494 - Alpha character in employee id causing error in survey
git-tfs-id: [https://tfs.omnicloud.local/tfs/cco%20program/]$/eCoaching_V2;C39730
</commit_message>
<xml_diff>
--- a/Unit Test/Web/CCO_eCoaching_Log_Survey_UTD.docx
+++ b/Unit Test/Web/CCO_eCoaching_Log_Survey_UTD.docx
@@ -320,7 +320,7 @@
           <w:sz w:val="18"/>
           <w:szCs w:val="18"/>
         </w:rPr>
-        <w:t>January 24, 2018</w:t>
+        <w:t>March 20, 2018</w:t>
       </w:r>
       <w:r>
         <w:rPr>
@@ -1020,6 +1020,89 @@
           </w:p>
         </w:tc>
       </w:tr>
+      <w:tr>
+        <w:tc>
+          <w:tcPr>
+            <w:tcW w:w="1440" w:type="dxa"/>
+            <w:tcBorders>
+              <w:top w:val="single" w:sz="6" w:space="0" w:color="C0C0C0"/>
+              <w:left w:val="single" w:sz="6" w:space="0" w:color="C0C0C0"/>
+              <w:bottom w:val="single" w:sz="6" w:space="0" w:color="C0C0C0"/>
+              <w:right w:val="single" w:sz="6" w:space="0" w:color="C0C0C0"/>
+            </w:tcBorders>
+          </w:tcPr>
+          <w:p>
+            <w:pPr>
+              <w:pStyle w:val="hdr1"/>
+              <w:ind w:left="0"/>
+              <w:rPr>
+                <w:rFonts w:ascii="Times New Roman" w:hAnsi="Times New Roman"/>
+                <w:i w:val="0"/>
+                <w:sz w:val="20"/>
+              </w:rPr>
+            </w:pPr>
+            <w:r>
+              <w:rPr>
+                <w:rFonts w:ascii="Times New Roman" w:hAnsi="Times New Roman"/>
+                <w:i w:val="0"/>
+                <w:sz w:val="20"/>
+              </w:rPr>
+              <w:t>03/20/2018</w:t>
+            </w:r>
+          </w:p>
+        </w:tc>
+        <w:tc>
+          <w:tcPr>
+            <w:tcW w:w="9198" w:type="dxa"/>
+            <w:tcBorders>
+              <w:top w:val="single" w:sz="6" w:space="0" w:color="C0C0C0"/>
+              <w:left w:val="single" w:sz="6" w:space="0" w:color="C0C0C0"/>
+              <w:bottom w:val="single" w:sz="6" w:space="0" w:color="C0C0C0"/>
+              <w:right w:val="single" w:sz="6" w:space="0" w:color="C0C0C0"/>
+            </w:tcBorders>
+          </w:tcPr>
+          <w:p>
+            <w:r>
+              <w:t>TFS 10494 – Alpha character in employee id causing error in survey</w:t>
+            </w:r>
+          </w:p>
+          <w:p>
+            <w:r>
+              <w:t>Added ECUISURVEY06</w:t>
+            </w:r>
+          </w:p>
+        </w:tc>
+        <w:tc>
+          <w:tcPr>
+            <w:tcW w:w="3150" w:type="dxa"/>
+            <w:tcBorders>
+              <w:top w:val="single" w:sz="6" w:space="0" w:color="C0C0C0"/>
+              <w:left w:val="single" w:sz="6" w:space="0" w:color="C0C0C0"/>
+              <w:bottom w:val="single" w:sz="6" w:space="0" w:color="C0C0C0"/>
+              <w:right w:val="single" w:sz="6" w:space="0" w:color="C0C0C0"/>
+            </w:tcBorders>
+          </w:tcPr>
+          <w:p>
+            <w:pPr>
+              <w:pStyle w:val="hdr1"/>
+              <w:ind w:left="0"/>
+              <w:rPr>
+                <w:rFonts w:ascii="Times New Roman" w:hAnsi="Times New Roman"/>
+                <w:i w:val="0"/>
+                <w:sz w:val="20"/>
+              </w:rPr>
+            </w:pPr>
+            <w:r>
+              <w:rPr>
+                <w:rFonts w:ascii="Times New Roman" w:hAnsi="Times New Roman"/>
+                <w:i w:val="0"/>
+                <w:sz w:val="20"/>
+              </w:rPr>
+              <w:t>Lili Huang</w:t>
+            </w:r>
+          </w:p>
+        </w:tc>
+      </w:tr>
     </w:tbl>
     <w:p/>
     <w:p>
@@ -4706,16 +4789,7 @@
           </w:tcPr>
           <w:p>
             <w:r>
-              <w:t xml:space="preserve">TFS </w:t>
-            </w:r>
-            <w:r>
-              <w:t>9603</w:t>
-            </w:r>
-            <w:r>
-              <w:t xml:space="preserve"> – </w:t>
-            </w:r>
-            <w:r>
-              <w:t xml:space="preserve">Add #6 survey question </w:t>
+              <w:t xml:space="preserve">TFS 9603 – Add #6 survey question </w:t>
             </w:r>
             <w:r>
               <w:t>for Lawrence</w:t>
@@ -5478,13 +5552,7 @@
               <w:ind w:left="159"/>
             </w:pPr>
             <w:r>
-              <w:t xml:space="preserve">Update survey with ID 26 to be active, set the owner to be myself, set site id to </w:t>
-            </w:r>
-            <w:r>
-              <w:t xml:space="preserve">any valid site other than </w:t>
-            </w:r>
-            <w:r>
-              <w:t>10 (Lawrence) in database;</w:t>
+              <w:t>Update survey with ID 26 to be active, set the owner to be myself, set site id to any valid site other than 10 (Lawrence) in database;</w:t>
             </w:r>
           </w:p>
           <w:p>
@@ -5528,10 +5596,7 @@
               <w:t xml:space="preserve"> page successfully </w:t>
             </w:r>
             <w:r>
-              <w:t>displays</w:t>
-            </w:r>
-            <w:r>
-              <w:t xml:space="preserve"> with 5 questions, plus #6 question for “Additional comments” textarea.</w:t>
+              <w:t>displays with 5 questions, plus #6 question for “Additional comments” textarea.</w:t>
             </w:r>
           </w:p>
         </w:tc>
@@ -5667,8 +5732,6 @@
               </w:rPr>
               <w:t>P</w:t>
             </w:r>
-            <w:bookmarkStart w:id="15" w:name="_GoBack"/>
-            <w:bookmarkEnd w:id="15"/>
           </w:p>
         </w:tc>
         <w:tc>
@@ -5693,10 +5756,658 @@
     </w:tbl>
     <w:p/>
     <w:p/>
+    <w:tbl>
+      <w:tblPr>
+        <w:tblW w:w="0" w:type="auto"/>
+        <w:jc w:val="center"/>
+        <w:tblBorders>
+          <w:top w:val="single" w:sz="4" w:space="0" w:color="auto"/>
+          <w:left w:val="single" w:sz="4" w:space="0" w:color="auto"/>
+          <w:bottom w:val="single" w:sz="4" w:space="0" w:color="auto"/>
+          <w:right w:val="single" w:sz="4" w:space="0" w:color="auto"/>
+          <w:insideH w:val="single" w:sz="4" w:space="0" w:color="auto"/>
+          <w:insideV w:val="single" w:sz="4" w:space="0" w:color="auto"/>
+        </w:tblBorders>
+        <w:tblLayout w:type="fixed"/>
+        <w:tblLook w:val="0000" w:firstRow="0" w:lastRow="0" w:firstColumn="0" w:lastColumn="0" w:noHBand="0" w:noVBand="0"/>
+      </w:tblPr>
+      <w:tblGrid>
+        <w:gridCol w:w="2549"/>
+        <w:gridCol w:w="10951"/>
+      </w:tblGrid>
+      <w:tr>
+        <w:trPr>
+          <w:tblHeader/>
+          <w:jc w:val="center"/>
+        </w:trPr>
+        <w:tc>
+          <w:tcPr>
+            <w:tcW w:w="2549" w:type="dxa"/>
+            <w:shd w:val="solid" w:color="auto" w:fill="000000"/>
+          </w:tcPr>
+          <w:p>
+            <w:pPr>
+              <w:numPr>
+                <w:ilvl w:val="12"/>
+                <w:numId w:val="0"/>
+              </w:numPr>
+              <w:jc w:val="center"/>
+              <w:rPr>
+                <w:b/>
+                <w:sz w:val="18"/>
+              </w:rPr>
+            </w:pPr>
+            <w:r>
+              <w:rPr>
+                <w:b/>
+                <w:sz w:val="18"/>
+              </w:rPr>
+              <w:t>Item</w:t>
+            </w:r>
+          </w:p>
+        </w:tc>
+        <w:tc>
+          <w:tcPr>
+            <w:tcW w:w="10951" w:type="dxa"/>
+            <w:shd w:val="solid" w:color="auto" w:fill="000000"/>
+          </w:tcPr>
+          <w:p>
+            <w:pPr>
+              <w:numPr>
+                <w:ilvl w:val="12"/>
+                <w:numId w:val="0"/>
+              </w:numPr>
+              <w:jc w:val="center"/>
+              <w:rPr>
+                <w:b/>
+                <w:sz w:val="18"/>
+              </w:rPr>
+            </w:pPr>
+            <w:r>
+              <w:rPr>
+                <w:b/>
+                <w:sz w:val="18"/>
+              </w:rPr>
+              <w:t>Description</w:t>
+            </w:r>
+          </w:p>
+        </w:tc>
+      </w:tr>
+      <w:tr>
+        <w:trPr>
+          <w:jc w:val="center"/>
+        </w:trPr>
+        <w:tc>
+          <w:tcPr>
+            <w:tcW w:w="2549" w:type="dxa"/>
+          </w:tcPr>
+          <w:p>
+            <w:pPr>
+              <w:pStyle w:val="CommentText"/>
+              <w:numPr>
+                <w:ilvl w:val="12"/>
+                <w:numId w:val="0"/>
+              </w:numPr>
+            </w:pPr>
+            <w:r>
+              <w:t>Test Case ID</w:t>
+            </w:r>
+          </w:p>
+        </w:tc>
+        <w:tc>
+          <w:tcPr>
+            <w:tcW w:w="10951" w:type="dxa"/>
+          </w:tcPr>
+          <w:p>
+            <w:r>
+              <w:t>ECUI</w:t>
+            </w:r>
+            <w:r>
+              <w:t>SURVEY</w:t>
+            </w:r>
+            <w:r>
+              <w:t>0</w:t>
+            </w:r>
+            <w:r>
+              <w:t>6</w:t>
+            </w:r>
+          </w:p>
+        </w:tc>
+      </w:tr>
+      <w:tr>
+        <w:trPr>
+          <w:jc w:val="center"/>
+        </w:trPr>
+        <w:tc>
+          <w:tcPr>
+            <w:tcW w:w="2549" w:type="dxa"/>
+          </w:tcPr>
+          <w:p>
+            <w:pPr>
+              <w:pStyle w:val="CommentText"/>
+              <w:numPr>
+                <w:ilvl w:val="12"/>
+                <w:numId w:val="0"/>
+              </w:numPr>
+            </w:pPr>
+            <w:r>
+              <w:t>Source Description</w:t>
+            </w:r>
+          </w:p>
+        </w:tc>
+        <w:tc>
+          <w:tcPr>
+            <w:tcW w:w="10951" w:type="dxa"/>
+          </w:tcPr>
+          <w:p>
+            <w:r>
+              <w:t xml:space="preserve">TFS </w:t>
+            </w:r>
+            <w:r>
+              <w:t>10493</w:t>
+            </w:r>
+            <w:r>
+              <w:t xml:space="preserve"> – </w:t>
+            </w:r>
+            <w:r>
+              <w:t>Alpha character in employee id causing error in survey.</w:t>
+            </w:r>
+          </w:p>
+        </w:tc>
+      </w:tr>
+      <w:tr>
+        <w:trPr>
+          <w:jc w:val="center"/>
+        </w:trPr>
+        <w:tc>
+          <w:tcPr>
+            <w:tcW w:w="2549" w:type="dxa"/>
+          </w:tcPr>
+          <w:p>
+            <w:pPr>
+              <w:pStyle w:val="CommentText"/>
+              <w:numPr>
+                <w:ilvl w:val="12"/>
+                <w:numId w:val="0"/>
+              </w:numPr>
+            </w:pPr>
+            <w:r>
+              <w:t>Test Location</w:t>
+            </w:r>
+          </w:p>
+        </w:tc>
+        <w:tc>
+          <w:tcPr>
+            <w:tcW w:w="10951" w:type="dxa"/>
+          </w:tcPr>
+          <w:p>
+            <w:r>
+              <w:t>https://vacmsmpmd01.vangent.local/coach3/</w:t>
+            </w:r>
+            <w:r>
+              <w:t>MySurvey.aspx?id=</w:t>
+            </w:r>
+            <w:r>
+              <w:t>26</w:t>
+            </w:r>
+          </w:p>
+        </w:tc>
+      </w:tr>
+      <w:tr>
+        <w:trPr>
+          <w:jc w:val="center"/>
+        </w:trPr>
+        <w:tc>
+          <w:tcPr>
+            <w:tcW w:w="2549" w:type="dxa"/>
+          </w:tcPr>
+          <w:p>
+            <w:pPr>
+              <w:pStyle w:val="CommentText"/>
+              <w:numPr>
+                <w:ilvl w:val="12"/>
+                <w:numId w:val="0"/>
+              </w:numPr>
+            </w:pPr>
+            <w:r>
+              <w:t>Updated File(s)</w:t>
+            </w:r>
+          </w:p>
+        </w:tc>
+        <w:tc>
+          <w:tcPr>
+            <w:tcW w:w="10951" w:type="dxa"/>
+          </w:tcPr>
+          <w:p>
+            <w:r>
+              <w:t>Survey.vb</w:t>
+            </w:r>
+          </w:p>
+        </w:tc>
+      </w:tr>
+      <w:tr>
+        <w:trPr>
+          <w:jc w:val="center"/>
+        </w:trPr>
+        <w:tc>
+          <w:tcPr>
+            <w:tcW w:w="2549" w:type="dxa"/>
+          </w:tcPr>
+          <w:p>
+            <w:pPr>
+              <w:pStyle w:val="CommentText"/>
+              <w:numPr>
+                <w:ilvl w:val="12"/>
+                <w:numId w:val="0"/>
+              </w:numPr>
+            </w:pPr>
+            <w:r>
+              <w:t>Supporting Documentation</w:t>
+            </w:r>
+          </w:p>
+        </w:tc>
+        <w:tc>
+          <w:tcPr>
+            <w:tcW w:w="10951" w:type="dxa"/>
+          </w:tcPr>
+          <w:p/>
+        </w:tc>
+      </w:tr>
+      <w:tr>
+        <w:trPr>
+          <w:jc w:val="center"/>
+        </w:trPr>
+        <w:tc>
+          <w:tcPr>
+            <w:tcW w:w="2549" w:type="dxa"/>
+          </w:tcPr>
+          <w:p>
+            <w:pPr>
+              <w:pStyle w:val="CommentText"/>
+              <w:numPr>
+                <w:ilvl w:val="12"/>
+                <w:numId w:val="0"/>
+              </w:numPr>
+            </w:pPr>
+            <w:r>
+              <w:t>Notes</w:t>
+            </w:r>
+          </w:p>
+        </w:tc>
+        <w:tc>
+          <w:tcPr>
+            <w:tcW w:w="10951" w:type="dxa"/>
+          </w:tcPr>
+          <w:p/>
+        </w:tc>
+      </w:tr>
+    </w:tbl>
+    <w:p/>
+    <w:tbl>
+      <w:tblPr>
+        <w:tblW w:w="13500" w:type="dxa"/>
+        <w:jc w:val="center"/>
+        <w:tblBorders>
+          <w:top w:val="double" w:sz="4" w:space="0" w:color="auto"/>
+          <w:left w:val="double" w:sz="4" w:space="0" w:color="auto"/>
+          <w:bottom w:val="double" w:sz="4" w:space="0" w:color="auto"/>
+          <w:right w:val="double" w:sz="4" w:space="0" w:color="auto"/>
+          <w:insideH w:val="single" w:sz="6" w:space="0" w:color="auto"/>
+          <w:insideV w:val="single" w:sz="6" w:space="0" w:color="auto"/>
+        </w:tblBorders>
+        <w:tblLayout w:type="fixed"/>
+        <w:tblLook w:val="0000" w:firstRow="0" w:lastRow="0" w:firstColumn="0" w:lastColumn="0" w:noHBand="0" w:noVBand="0"/>
+      </w:tblPr>
+      <w:tblGrid>
+        <w:gridCol w:w="900"/>
+        <w:gridCol w:w="3960"/>
+        <w:gridCol w:w="4500"/>
+        <w:gridCol w:w="1260"/>
+        <w:gridCol w:w="2880"/>
+      </w:tblGrid>
+      <w:tr>
+        <w:trPr>
+          <w:cantSplit/>
+          <w:tblHeader/>
+          <w:jc w:val="center"/>
+        </w:trPr>
+        <w:tc>
+          <w:tcPr>
+            <w:tcW w:w="900" w:type="dxa"/>
+            <w:shd w:val="clear" w:color="auto" w:fill="A6A6A6"/>
+          </w:tcPr>
+          <w:p>
+            <w:pPr>
+              <w:pStyle w:val="Header"/>
+              <w:tabs>
+                <w:tab w:val="clear" w:pos="4320"/>
+                <w:tab w:val="clear" w:pos="8640"/>
+              </w:tabs>
+              <w:spacing w:before="40" w:after="40"/>
+              <w:jc w:val="both"/>
+              <w:rPr>
+                <w:b/>
+                <w:i/>
+              </w:rPr>
+            </w:pPr>
+            <w:r>
+              <w:rPr>
+                <w:b/>
+              </w:rPr>
+              <w:t>TEST#</w:t>
+            </w:r>
+          </w:p>
+        </w:tc>
+        <w:tc>
+          <w:tcPr>
+            <w:tcW w:w="3960" w:type="dxa"/>
+            <w:shd w:val="clear" w:color="auto" w:fill="A6A6A6"/>
+          </w:tcPr>
+          <w:p>
+            <w:pPr>
+              <w:pStyle w:val="Header"/>
+              <w:tabs>
+                <w:tab w:val="clear" w:pos="4320"/>
+                <w:tab w:val="clear" w:pos="8640"/>
+              </w:tabs>
+              <w:spacing w:before="20" w:after="20"/>
+              <w:rPr>
+                <w:b/>
+                <w:i/>
+              </w:rPr>
+            </w:pPr>
+            <w:r>
+              <w:rPr>
+                <w:b/>
+              </w:rPr>
+              <w:t>ACTION</w:t>
+            </w:r>
+          </w:p>
+        </w:tc>
+        <w:tc>
+          <w:tcPr>
+            <w:tcW w:w="4500" w:type="dxa"/>
+            <w:shd w:val="clear" w:color="auto" w:fill="A6A6A6"/>
+          </w:tcPr>
+          <w:p>
+            <w:pPr>
+              <w:pStyle w:val="Header"/>
+              <w:tabs>
+                <w:tab w:val="clear" w:pos="4320"/>
+                <w:tab w:val="clear" w:pos="8640"/>
+              </w:tabs>
+              <w:spacing w:before="40" w:after="40"/>
+              <w:rPr>
+                <w:b/>
+                <w:i/>
+              </w:rPr>
+            </w:pPr>
+            <w:r>
+              <w:rPr>
+                <w:b/>
+              </w:rPr>
+              <w:t xml:space="preserve">EXPECTED RESULTS </w:t>
+            </w:r>
+          </w:p>
+        </w:tc>
+        <w:tc>
+          <w:tcPr>
+            <w:tcW w:w="1260" w:type="dxa"/>
+            <w:shd w:val="clear" w:color="auto" w:fill="A6A6A6"/>
+          </w:tcPr>
+          <w:p>
+            <w:pPr>
+              <w:pStyle w:val="Header"/>
+              <w:tabs>
+                <w:tab w:val="clear" w:pos="4320"/>
+                <w:tab w:val="clear" w:pos="8640"/>
+              </w:tabs>
+              <w:spacing w:before="40" w:after="40"/>
+              <w:jc w:val="center"/>
+              <w:rPr>
+                <w:b/>
+                <w:i/>
+              </w:rPr>
+            </w:pPr>
+            <w:r>
+              <w:rPr>
+                <w:b/>
+              </w:rPr>
+              <w:t>RESULTS</w:t>
+            </w:r>
+          </w:p>
+          <w:p>
+            <w:pPr>
+              <w:pStyle w:val="Header"/>
+              <w:tabs>
+                <w:tab w:val="clear" w:pos="4320"/>
+                <w:tab w:val="clear" w:pos="8640"/>
+              </w:tabs>
+              <w:spacing w:before="40" w:after="40"/>
+              <w:jc w:val="center"/>
+              <w:rPr>
+                <w:b/>
+                <w:i/>
+              </w:rPr>
+            </w:pPr>
+            <w:r>
+              <w:rPr>
+                <w:b/>
+              </w:rPr>
+              <w:t>P/F/I</w:t>
+            </w:r>
+          </w:p>
+        </w:tc>
+        <w:tc>
+          <w:tcPr>
+            <w:tcW w:w="2880" w:type="dxa"/>
+            <w:shd w:val="clear" w:color="auto" w:fill="A6A6A6"/>
+          </w:tcPr>
+          <w:p>
+            <w:pPr>
+              <w:pStyle w:val="Header"/>
+              <w:tabs>
+                <w:tab w:val="clear" w:pos="4320"/>
+                <w:tab w:val="clear" w:pos="8640"/>
+              </w:tabs>
+              <w:spacing w:before="40" w:after="40"/>
+              <w:rPr>
+                <w:b/>
+                <w:i/>
+              </w:rPr>
+            </w:pPr>
+            <w:r>
+              <w:rPr>
+                <w:b/>
+              </w:rPr>
+              <w:t>COMMENTS</w:t>
+            </w:r>
+          </w:p>
+        </w:tc>
+      </w:tr>
+      <w:tr>
+        <w:trPr>
+          <w:cantSplit/>
+          <w:jc w:val="center"/>
+        </w:trPr>
+        <w:tc>
+          <w:tcPr>
+            <w:tcW w:w="900" w:type="dxa"/>
+          </w:tcPr>
+          <w:p>
+            <w:pPr>
+              <w:pStyle w:val="Header"/>
+              <w:numPr>
+                <w:ilvl w:val="0"/>
+                <w:numId w:val="6"/>
+              </w:numPr>
+              <w:tabs>
+                <w:tab w:val="clear" w:pos="4320"/>
+                <w:tab w:val="clear" w:pos="8640"/>
+              </w:tabs>
+              <w:overflowPunct/>
+              <w:autoSpaceDE/>
+              <w:autoSpaceDN/>
+              <w:adjustRightInd/>
+              <w:spacing w:before="40" w:after="40"/>
+              <w:jc w:val="both"/>
+              <w:textAlignment w:val="auto"/>
+              <w:rPr>
+                <w:i/>
+              </w:rPr>
+            </w:pPr>
+          </w:p>
+        </w:tc>
+        <w:tc>
+          <w:tcPr>
+            <w:tcW w:w="3960" w:type="dxa"/>
+          </w:tcPr>
+          <w:p>
+            <w:pPr>
+              <w:pStyle w:val="CSETableText"/>
+              <w:ind w:left="159"/>
+            </w:pPr>
+            <w:r>
+              <w:t>Update my employee id to have an alpha character</w:t>
+            </w:r>
+            <w:r>
+              <w:t xml:space="preserve"> in Employee_Hierarchy</w:t>
+            </w:r>
+            <w:r>
+              <w:t xml:space="preserve"> and EmployeeID_To_LanID</w:t>
+            </w:r>
+            <w:r>
+              <w:t xml:space="preserve"> table</w:t>
+            </w:r>
+            <w:r>
+              <w:t>.</w:t>
+            </w:r>
+          </w:p>
+          <w:p>
+            <w:pPr>
+              <w:pStyle w:val="CSETableText"/>
+              <w:ind w:left="159"/>
+            </w:pPr>
+            <w:r>
+              <w:t>Set up a survey (with id 26) in the Survey_Response_Header table for myself</w:t>
+            </w:r>
+            <w:r>
+              <w:t xml:space="preserve"> (using the updated employee id)</w:t>
+            </w:r>
+            <w:bookmarkStart w:id="15" w:name="_GoBack"/>
+            <w:bookmarkEnd w:id="15"/>
+            <w:r>
+              <w:t>.</w:t>
+            </w:r>
+          </w:p>
+          <w:p>
+            <w:pPr>
+              <w:pStyle w:val="CSETableText"/>
+              <w:ind w:left="159"/>
+            </w:pPr>
+          </w:p>
+          <w:p>
+            <w:pPr>
+              <w:pStyle w:val="CSETableText"/>
+              <w:ind w:left="159"/>
+              <w:rPr>
+                <w:bCs/>
+                <w:szCs w:val="20"/>
+              </w:rPr>
+            </w:pPr>
+            <w:hyperlink r:id="rId15" w:history="1">
+              <w:r>
+                <w:rPr>
+                  <w:rStyle w:val="Hyperlink"/>
+                </w:rPr>
+                <w:t>https://vacmsmpmd01.vangent.local/coach3/MySurvey.aspx?id=</w:t>
+              </w:r>
+            </w:hyperlink>
+            <w:r>
+              <w:rPr>
+                <w:rStyle w:val="Hyperlink"/>
+              </w:rPr>
+              <w:t>26</w:t>
+            </w:r>
+            <w:r>
+              <w:t xml:space="preserve"> </w:t>
+            </w:r>
+          </w:p>
+        </w:tc>
+        <w:tc>
+          <w:tcPr>
+            <w:tcW w:w="4500" w:type="dxa"/>
+          </w:tcPr>
+          <w:p>
+            <w:pPr>
+              <w:pStyle w:val="Header"/>
+              <w:tabs>
+                <w:tab w:val="clear" w:pos="4320"/>
+                <w:tab w:val="clear" w:pos="8640"/>
+              </w:tabs>
+              <w:spacing w:before="40" w:after="40"/>
+            </w:pPr>
+            <w:r>
+              <w:t>Survey</w:t>
+            </w:r>
+            <w:r>
+              <w:t xml:space="preserve"> page successfully </w:t>
+            </w:r>
+            <w:r>
+              <w:t>displays.</w:t>
+            </w:r>
+          </w:p>
+        </w:tc>
+        <w:tc>
+          <w:tcPr>
+            <w:tcW w:w="1260" w:type="dxa"/>
+          </w:tcPr>
+          <w:p>
+            <w:pPr>
+              <w:pStyle w:val="Header"/>
+              <w:tabs>
+                <w:tab w:val="clear" w:pos="4320"/>
+                <w:tab w:val="clear" w:pos="8640"/>
+              </w:tabs>
+              <w:spacing w:before="40" w:after="40"/>
+              <w:jc w:val="center"/>
+              <w:rPr>
+                <w:i/>
+              </w:rPr>
+            </w:pPr>
+            <w:r>
+              <w:rPr>
+                <w:i/>
+              </w:rPr>
+              <w:t>P</w:t>
+            </w:r>
+          </w:p>
+        </w:tc>
+        <w:tc>
+          <w:tcPr>
+            <w:tcW w:w="2880" w:type="dxa"/>
+          </w:tcPr>
+          <w:p>
+            <w:pPr>
+              <w:pStyle w:val="Header"/>
+              <w:tabs>
+                <w:tab w:val="clear" w:pos="4320"/>
+                <w:tab w:val="clear" w:pos="8640"/>
+              </w:tabs>
+              <w:spacing w:before="40" w:after="40"/>
+              <w:rPr>
+                <w:i/>
+              </w:rPr>
+            </w:pPr>
+          </w:p>
+        </w:tc>
+      </w:tr>
+    </w:tbl>
+    <w:p/>
     <w:sectPr>
-      <w:headerReference w:type="default" r:id="rId15"/>
-      <w:footerReference w:type="default" r:id="rId16"/>
-      <w:footerReference w:type="first" r:id="rId17"/>
+      <w:headerReference w:type="default" r:id="rId16"/>
+      <w:footerReference w:type="default" r:id="rId17"/>
+      <w:footerReference w:type="first" r:id="rId18"/>
       <w:pgSz w:w="15840" w:h="12240" w:orient="landscape" w:code="1"/>
       <w:pgMar w:top="720" w:right="1080" w:bottom="720" w:left="1080" w:header="720" w:footer="720" w:gutter="0"/>
       <w:cols w:space="720"/>
@@ -5903,7 +6614,7 @@
         <w:sz w:val="18"/>
         <w:szCs w:val="18"/>
       </w:rPr>
-      <w:t>5</w:t>
+      <w:t>7</w:t>
     </w:r>
     <w:r>
       <w:rPr>
@@ -5952,7 +6663,7 @@
         <w:sz w:val="18"/>
         <w:szCs w:val="18"/>
       </w:rPr>
-      <w:t>7</w:t>
+      <w:t>8</w:t>
     </w:r>
     <w:r>
       <w:rPr>
@@ -6793,6 +7504,122 @@
       </w:pPr>
     </w:lvl>
   </w:abstractNum>
+  <w:abstractNum w:abstractNumId="5" w15:restartNumberingAfterBreak="0">
+    <w:nsid w:val="675578D5"/>
+    <w:multiLevelType w:val="hybridMultilevel"/>
+    <w:tmpl w:val="A0F2ED22"/>
+    <w:lvl w:ilvl="0" w:tplc="0409000F">
+      <w:start w:val="1"/>
+      <w:numFmt w:val="decimal"/>
+      <w:lvlText w:val="%1."/>
+      <w:lvlJc w:val="left"/>
+      <w:pPr>
+        <w:tabs>
+          <w:tab w:val="num" w:pos="720"/>
+        </w:tabs>
+        <w:ind w:left="720" w:hanging="360"/>
+      </w:pPr>
+    </w:lvl>
+    <w:lvl w:ilvl="1" w:tplc="4056895E">
+      <w:start w:val="1"/>
+      <w:numFmt w:val="decimal"/>
+      <w:lvlText w:val="%2."/>
+      <w:lvlJc w:val="left"/>
+      <w:pPr>
+        <w:tabs>
+          <w:tab w:val="num" w:pos="1440"/>
+        </w:tabs>
+        <w:ind w:left="1440" w:hanging="360"/>
+      </w:pPr>
+      <w:rPr>
+        <w:rFonts w:hint="default"/>
+      </w:rPr>
+    </w:lvl>
+    <w:lvl w:ilvl="2" w:tplc="0409001B" w:tentative="1">
+      <w:start w:val="1"/>
+      <w:numFmt w:val="lowerRoman"/>
+      <w:lvlText w:val="%3."/>
+      <w:lvlJc w:val="right"/>
+      <w:pPr>
+        <w:tabs>
+          <w:tab w:val="num" w:pos="2160"/>
+        </w:tabs>
+        <w:ind w:left="2160" w:hanging="180"/>
+      </w:pPr>
+    </w:lvl>
+    <w:lvl w:ilvl="3" w:tplc="0409000F" w:tentative="1">
+      <w:start w:val="1"/>
+      <w:numFmt w:val="decimal"/>
+      <w:lvlText w:val="%4."/>
+      <w:lvlJc w:val="left"/>
+      <w:pPr>
+        <w:tabs>
+          <w:tab w:val="num" w:pos="2880"/>
+        </w:tabs>
+        <w:ind w:left="2880" w:hanging="360"/>
+      </w:pPr>
+    </w:lvl>
+    <w:lvl w:ilvl="4" w:tplc="04090019" w:tentative="1">
+      <w:start w:val="1"/>
+      <w:numFmt w:val="lowerLetter"/>
+      <w:lvlText w:val="%5."/>
+      <w:lvlJc w:val="left"/>
+      <w:pPr>
+        <w:tabs>
+          <w:tab w:val="num" w:pos="3600"/>
+        </w:tabs>
+        <w:ind w:left="3600" w:hanging="360"/>
+      </w:pPr>
+    </w:lvl>
+    <w:lvl w:ilvl="5" w:tplc="0409001B" w:tentative="1">
+      <w:start w:val="1"/>
+      <w:numFmt w:val="lowerRoman"/>
+      <w:lvlText w:val="%6."/>
+      <w:lvlJc w:val="right"/>
+      <w:pPr>
+        <w:tabs>
+          <w:tab w:val="num" w:pos="4320"/>
+        </w:tabs>
+        <w:ind w:left="4320" w:hanging="180"/>
+      </w:pPr>
+    </w:lvl>
+    <w:lvl w:ilvl="6" w:tplc="0409000F" w:tentative="1">
+      <w:start w:val="1"/>
+      <w:numFmt w:val="decimal"/>
+      <w:lvlText w:val="%7."/>
+      <w:lvlJc w:val="left"/>
+      <w:pPr>
+        <w:tabs>
+          <w:tab w:val="num" w:pos="5040"/>
+        </w:tabs>
+        <w:ind w:left="5040" w:hanging="360"/>
+      </w:pPr>
+    </w:lvl>
+    <w:lvl w:ilvl="7" w:tplc="04090019" w:tentative="1">
+      <w:start w:val="1"/>
+      <w:numFmt w:val="lowerLetter"/>
+      <w:lvlText w:val="%8."/>
+      <w:lvlJc w:val="left"/>
+      <w:pPr>
+        <w:tabs>
+          <w:tab w:val="num" w:pos="5760"/>
+        </w:tabs>
+        <w:ind w:left="5760" w:hanging="360"/>
+      </w:pPr>
+    </w:lvl>
+    <w:lvl w:ilvl="8" w:tplc="0409001B" w:tentative="1">
+      <w:start w:val="1"/>
+      <w:numFmt w:val="lowerRoman"/>
+      <w:lvlText w:val="%9."/>
+      <w:lvlJc w:val="right"/>
+      <w:pPr>
+        <w:tabs>
+          <w:tab w:val="num" w:pos="6480"/>
+        </w:tabs>
+        <w:ind w:left="6480" w:hanging="180"/>
+      </w:pPr>
+    </w:lvl>
+  </w:abstractNum>
   <w:num w:numId="1">
     <w:abstractNumId w:val="4"/>
   </w:num>
@@ -6807,6 +7634,9 @@
   </w:num>
   <w:num w:numId="5">
     <w:abstractNumId w:val="2"/>
+  </w:num>
+  <w:num w:numId="6">
+    <w:abstractNumId w:val="5"/>
   </w:num>
   <w:numIdMacAtCleanup w:val="5"/>
 </w:numbering>
@@ -8062,7 +8892,7 @@
 </file>
 
 <file path=customXml/itemProps1.xml><?xml version="1.0" encoding="utf-8"?>
-<ds:datastoreItem xmlns:ds="http://schemas.openxmlformats.org/officeDocument/2006/customXml" ds:itemID="{2C074B9D-9348-42CB-BD0D-2E074FE33895}">
+<ds:datastoreItem xmlns:ds="http://schemas.openxmlformats.org/officeDocument/2006/customXml" ds:itemID="{1D31CC6E-8F86-4340-9C90-EF04CAB598CD}">
   <ds:schemaRefs>
     <ds:schemaRef ds:uri="http://schemas.openxmlformats.org/officeDocument/2006/bibliography"/>
   </ds:schemaRefs>

</xml_diff>